<commit_message>
Now recognizes bold+italic text, fixed punctuation bug
</commit_message>
<xml_diff>
--- a/testing/test_doc.docx
+++ b/testing/test_doc.docx
@@ -39,6 +39,58 @@
           <w:iCs/>
         </w:rPr>
         <w:t>Hopefully it works, but if it doesn’t that will be okay.</w:t>
+      </w:r>
+    </w:p>
+    <w:p>
+      <w:r>
+        <w:t xml:space="preserve">Testing this sentence </w:t>
+      </w:r>
+      <w:r>
+        <w:rPr>
+          <w:i/>
+          <w:iCs/>
+        </w:rPr>
+        <w:t xml:space="preserve">this is a </w:t>
+      </w:r>
+      <w:r>
+        <w:rPr>
+          <w:b/>
+          <w:bCs/>
+        </w:rPr>
+        <w:t xml:space="preserve">test </w:t>
+      </w:r>
+      <w:r>
+        <w:rPr>
+          <w:i/>
+          <w:iCs/>
+        </w:rPr>
+        <w:t xml:space="preserve">test </w:t>
+      </w:r>
+      <w:r>
+        <w:rPr>
+          <w:b/>
+          <w:bCs/>
+          <w:i/>
+          <w:iCs/>
+        </w:rPr>
+        <w:t xml:space="preserve">test </w:t>
+      </w:r>
+      <w:r>
+        <w:rPr>
+          <w:i/>
+          <w:iCs/>
+        </w:rPr>
+        <w:t>test</w:t>
+      </w:r>
+      <w:r>
+        <w:rPr>
+          <w:b/>
+          <w:bCs/>
+        </w:rPr>
+        <w:t xml:space="preserve"> test</w:t>
+      </w:r>
+      <w:r>
+        <w:t>.</w:t>
       </w:r>
     </w:p>
     <w:sectPr>

</xml_diff>

<commit_message>
Made final dist with GUI
</commit_message>
<xml_diff>
--- a/testing/test_doc.docx
+++ b/testing/test_doc.docx
@@ -5,92 +5,178 @@
     <w:p>
       <w:pPr>
         <w:rPr>
+          <w:rStyle w:val="Emphasis"/>
+        </w:rPr>
+      </w:pPr>
+      <w:r>
+        <w:rPr>
+          <w:rStyle w:val="Emphasis"/>
+        </w:rPr>
+        <w:t xml:space="preserve">Big </w:t>
+      </w:r>
+      <w:proofErr w:type="spellStart"/>
+      <w:r>
+        <w:rPr>
+          <w:rStyle w:val="Emphasis"/>
+        </w:rPr>
+        <w:t>Chungus</w:t>
+      </w:r>
+      <w:proofErr w:type="spellEnd"/>
+      <w:r>
+        <w:rPr>
+          <w:rStyle w:val="Emphasis"/>
+        </w:rPr>
+        <w:t xml:space="preserve"> walked into the bar, it was rather wholesome.</w:t>
+      </w:r>
+      <w:r>
+        <w:rPr>
+          <w:rStyle w:val="Emphasis"/>
+          <w:i w:val="0"/>
+          <w:iCs w:val="0"/>
+        </w:rPr>
+        <w:t xml:space="preserve"> </w:t>
+      </w:r>
+      <w:r>
+        <w:rPr>
+          <w:rStyle w:val="Emphasis"/>
+          <w:b/>
+          <w:bCs/>
+          <w:i w:val="0"/>
+          <w:iCs w:val="0"/>
+        </w:rPr>
+        <w:t xml:space="preserve">“Hey! It’s rather </w:t>
+      </w:r>
+      <w:proofErr w:type="spellStart"/>
+      <w:r>
+        <w:rPr>
+          <w:rStyle w:val="Emphasis"/>
+          <w:b/>
+          <w:bCs/>
+          <w:i w:val="0"/>
+          <w:iCs w:val="0"/>
+        </w:rPr>
+        <w:t>chungy</w:t>
+      </w:r>
+      <w:proofErr w:type="spellEnd"/>
+      <w:r>
+        <w:rPr>
+          <w:rStyle w:val="Emphasis"/>
+          <w:b/>
+          <w:bCs/>
+          <w:i w:val="0"/>
+          <w:iCs w:val="0"/>
+        </w:rPr>
+        <w:t xml:space="preserve"> in here!” </w:t>
+      </w:r>
+      <w:r>
+        <w:rPr>
+          <w:rStyle w:val="Emphasis"/>
+        </w:rPr>
+        <w:t xml:space="preserve">Said Big </w:t>
+      </w:r>
+      <w:proofErr w:type="spellStart"/>
+      <w:r>
+        <w:rPr>
+          <w:rStyle w:val="Emphasis"/>
+        </w:rPr>
+        <w:t>Chungus</w:t>
+      </w:r>
+      <w:proofErr w:type="spellEnd"/>
+      <w:r>
+        <w:rPr>
+          <w:rStyle w:val="Emphasis"/>
+        </w:rPr>
+        <w:t xml:space="preserve">, stroking his </w:t>
+      </w:r>
+      <w:proofErr w:type="spellStart"/>
+      <w:r>
+        <w:rPr>
+          <w:rStyle w:val="Emphasis"/>
+        </w:rPr>
+        <w:t>chung</w:t>
+      </w:r>
+      <w:proofErr w:type="spellEnd"/>
+      <w:r>
+        <w:rPr>
+          <w:rStyle w:val="Emphasis"/>
+        </w:rPr>
+        <w:t xml:space="preserve"> wholesomely. He leaned in toward the man sitting next to him at the bar. </w:t>
+      </w:r>
+    </w:p>
+    <w:p>
+      <w:pPr>
+        <w:rPr>
+          <w:rStyle w:val="Emphasis"/>
+        </w:rPr>
+      </w:pPr>
+    </w:p>
+    <w:p>
+      <w:pPr>
+        <w:rPr>
           <w:i/>
           <w:iCs/>
         </w:rPr>
       </w:pPr>
       <w:r>
         <w:rPr>
-          <w:i/>
-          <w:iCs/>
-        </w:rPr>
-        <w:t>This is an example paragraph.</w:t>
-      </w:r>
-      <w:r>
-        <w:rPr>
-          <w:i/>
-          <w:iCs/>
-        </w:rPr>
-        <w:t xml:space="preserve"> </w:t>
-      </w:r>
-      <w:r>
-        <w:rPr>
+          <w:rStyle w:val="Emphasis"/>
           <w:b/>
           <w:bCs/>
-        </w:rPr>
-        <w:t>“It will be used to detect if sentences/words in an XML file are italic, bold, or underlined and apply the proper characters to format the word.”</w:t>
-      </w:r>
-      <w:r>
-        <w:t xml:space="preserve"> </w:t>
-      </w:r>
-      <w:r>
-        <w:rPr>
-          <w:i/>
-          <w:iCs/>
-        </w:rPr>
-        <w:t>Hopefully it works, but if it doesn’t that will be okay.</w:t>
-      </w:r>
-    </w:p>
-    <w:p>
-      <w:r>
-        <w:t xml:space="preserve">Testing this sentence </w:t>
-      </w:r>
-      <w:r>
-        <w:rPr>
-          <w:i/>
-          <w:iCs/>
-        </w:rPr>
-        <w:t xml:space="preserve">this is a </w:t>
-      </w:r>
-      <w:r>
-        <w:rPr>
+          <w:i w:val="0"/>
+          <w:iCs w:val="0"/>
+        </w:rPr>
+        <w:t xml:space="preserve">“Do you know who I am?” </w:t>
+      </w:r>
+      <w:r>
+        <w:rPr>
+          <w:rStyle w:val="Emphasis"/>
+        </w:rPr>
+        <w:t xml:space="preserve">Asked Big </w:t>
+      </w:r>
+      <w:proofErr w:type="spellStart"/>
+      <w:r>
+        <w:rPr>
+          <w:rStyle w:val="Emphasis"/>
+        </w:rPr>
+        <w:t>Chungus</w:t>
+      </w:r>
+      <w:proofErr w:type="spellEnd"/>
+      <w:r>
+        <w:rPr>
+          <w:rStyle w:val="Emphasis"/>
+        </w:rPr>
+        <w:t xml:space="preserve">. The man looked confused, as if he did not know about the most wholesome meme known to mankind. Knowing that the man needed his memory jogged, Big </w:t>
+      </w:r>
+      <w:proofErr w:type="spellStart"/>
+      <w:r>
+        <w:rPr>
+          <w:rStyle w:val="Emphasis"/>
+        </w:rPr>
+        <w:t>Chungus</w:t>
+      </w:r>
+      <w:proofErr w:type="spellEnd"/>
+      <w:r>
+        <w:rPr>
+          <w:rStyle w:val="Emphasis"/>
+        </w:rPr>
+        <w:t xml:space="preserve"> proceeded to utter his famous catchphrase.</w:t>
+      </w:r>
+      <w:r>
+        <w:rPr>
+          <w:rStyle w:val="Emphasis"/>
           <w:b/>
           <w:bCs/>
         </w:rPr>
-        <w:t xml:space="preserve">test </w:t>
-      </w:r>
-      <w:r>
-        <w:rPr>
-          <w:i/>
-          <w:iCs/>
-        </w:rPr>
-        <w:t xml:space="preserve">test </w:t>
-      </w:r>
-      <w:r>
-        <w:rPr>
+        <w:t xml:space="preserve"> </w:t>
+      </w:r>
+      <w:r>
+        <w:rPr>
+          <w:rStyle w:val="Emphasis"/>
           <w:b/>
           <w:bCs/>
-          <w:i/>
-          <w:iCs/>
-        </w:rPr>
-        <w:t xml:space="preserve">test </w:t>
-      </w:r>
-      <w:r>
-        <w:rPr>
-          <w:i/>
-          <w:iCs/>
-        </w:rPr>
-        <w:t>test</w:t>
-      </w:r>
-      <w:r>
-        <w:rPr>
-          <w:b/>
-          <w:bCs/>
-        </w:rPr>
-        <w:t xml:space="preserve"> test</w:t>
-      </w:r>
-      <w:r>
-        <w:t>.</w:t>
+          <w:u w:val="single"/>
+        </w:rPr>
+        <w:t>It was very wholesome.</w:t>
       </w:r>
     </w:p>
     <w:sectPr>
@@ -529,6 +615,28 @@
     <w:semiHidden/>
     <w:unhideWhenUsed/>
   </w:style>
+  <w:style w:type="character" w:styleId="Emphasis">
+    <w:name w:val="Emphasis"/>
+    <w:basedOn w:val="DefaultParagraphFont"/>
+    <w:uiPriority w:val="20"/>
+    <w:qFormat/>
+    <w:rsid w:val="0002545F"/>
+    <w:rPr>
+      <w:i/>
+      <w:iCs/>
+    </w:rPr>
+  </w:style>
+  <w:style w:type="character" w:styleId="Strong">
+    <w:name w:val="Strong"/>
+    <w:basedOn w:val="DefaultParagraphFont"/>
+    <w:uiPriority w:val="22"/>
+    <w:qFormat/>
+    <w:rsid w:val="0002545F"/>
+    <w:rPr>
+      <w:b/>
+      <w:bCs/>
+    </w:rPr>
+  </w:style>
 </w:styles>
 </file>
 

</xml_diff>